<commit_message>
replacing old resume file because of misalignment
</commit_message>
<xml_diff>
--- a/Resume - Soumalya Bhattacharya.docx
+++ b/Resume - Soumalya Bhattacharya.docx
@@ -803,6 +803,8 @@
         <w:pStyle w:val="FirstParagraph"/>
         <w:ind w:left="240"/>
         <w:rPr>
+          <w:i/>
+          <w:iCs/>
           <w:sz w:val="20"/>
           <w:szCs w:val="20"/>
         </w:rPr>
@@ -839,30 +841,16 @@
           <w:sz w:val="20"/>
           <w:szCs w:val="20"/>
         </w:rPr>
-        <w:t>Java, Typescript, Go, Kafka, Postgresql Docker, Kubernetes, Spring Boot, Nest Js, Loki, Tempo, Prometheus,</w:t>
-      </w:r>
-      <w:r>
-        <w:rPr>
-          <w:i/>
-          <w:iCs/>
-          <w:sz w:val="20"/>
-          <w:szCs w:val="20"/>
-        </w:rPr>
-        <w:t xml:space="preserve"> </w:t>
-      </w:r>
-      <w:r>
-        <w:rPr>
-          <w:i/>
-          <w:iCs/>
-          <w:sz w:val="20"/>
-          <w:szCs w:val="20"/>
-        </w:rPr>
-        <w:t>Grafana</w:t>
-      </w:r>
-    </w:p>
-    <w:p>
-      <w:pPr>
-        <w:pStyle w:val="Compact"/>
+        <w:t xml:space="preserve">Java, Typescript, Go, Kafka, Postgresql Docker, Kubernetes, Spring Boot, Nest Js, </w:t>
+      </w:r>
+    </w:p>
+    <w:p>
+      <w:pPr>
+        <w:pStyle w:val="FirstParagraph"/>
+        <w:numPr>
+          <w:ilvl w:val="0"/>
+          <w:numId w:val="15"/>
+        </w:numPr>
         <w:rPr>
           <w:sz w:val="20"/>
           <w:szCs w:val="20"/>
@@ -911,6 +899,10 @@
     <w:p>
       <w:pPr>
         <w:pStyle w:val="Compact"/>
+        <w:numPr>
+          <w:ilvl w:val="0"/>
+          <w:numId w:val="15"/>
+        </w:numPr>
         <w:rPr>
           <w:sz w:val="20"/>
           <w:szCs w:val="20"/>
@@ -946,7 +938,25 @@
           <w:sz w:val="20"/>
           <w:szCs w:val="20"/>
         </w:rPr>
-        <w:t>version control</w:t>
+        <w:t>version</w:t>
+      </w:r>
+      <w:r>
+        <w:rPr>
+          <w:b/>
+          <w:bCs/>
+          <w:sz w:val="20"/>
+          <w:szCs w:val="20"/>
+        </w:rPr>
+        <w:t xml:space="preserve"> </w:t>
+      </w:r>
+      <w:r>
+        <w:rPr>
+          <w:b/>
+          <w:bCs/>
+          <w:sz w:val="20"/>
+          <w:szCs w:val="20"/>
+        </w:rPr>
+        <w:t>control</w:t>
       </w:r>
       <w:r>
         <w:rPr>
@@ -1111,11 +1121,11 @@
     </w:p>
     <w:p>
       <w:pPr>
+        <w:pStyle w:val="ListParagraph"/>
         <w:numPr>
           <w:ilvl w:val="0"/>
-          <w:numId w:val="10"/>
+          <w:numId w:val="16"/>
         </w:numPr>
-        <w:ind w:left="960"/>
         <w:rPr>
           <w:sz w:val="20"/>
           <w:szCs w:val="20"/>
@@ -1179,11 +1189,11 @@
     </w:p>
     <w:p>
       <w:pPr>
+        <w:pStyle w:val="ListParagraph"/>
         <w:numPr>
           <w:ilvl w:val="0"/>
-          <w:numId w:val="10"/>
+          <w:numId w:val="16"/>
         </w:numPr>
-        <w:ind w:left="960"/>
         <w:rPr>
           <w:sz w:val="20"/>
           <w:szCs w:val="20"/>
@@ -1713,6 +1723,232 @@
       <w:pPr>
         <w:ind w:left="6480" w:hanging="480"/>
       </w:pPr>
+    </w:lvl>
+  </w:abstractNum>
+  <w:abstractNum w:abstractNumId="3" w15:restartNumberingAfterBreak="0">
+    <w:nsid w:val="308C26D9"/>
+    <w:multiLevelType w:val="hybridMultilevel"/>
+    <w:tmpl w:val="9E1E825E"/>
+    <w:lvl w:ilvl="0" w:tplc="04090001">
+      <w:start w:val="1"/>
+      <w:numFmt w:val="bullet"/>
+      <w:lvlText w:val=""/>
+      <w:lvlJc w:val="left"/>
+      <w:pPr>
+        <w:ind w:left="840" w:hanging="360"/>
+      </w:pPr>
+      <w:rPr>
+        <w:rFonts w:ascii="Symbol" w:hAnsi="Symbol" w:hint="default"/>
+      </w:rPr>
+    </w:lvl>
+    <w:lvl w:ilvl="1" w:tplc="04090003" w:tentative="1">
+      <w:start w:val="1"/>
+      <w:numFmt w:val="bullet"/>
+      <w:lvlText w:val="o"/>
+      <w:lvlJc w:val="left"/>
+      <w:pPr>
+        <w:ind w:left="1560" w:hanging="360"/>
+      </w:pPr>
+      <w:rPr>
+        <w:rFonts w:ascii="Courier New" w:hAnsi="Courier New" w:cs="Courier New" w:hint="default"/>
+      </w:rPr>
+    </w:lvl>
+    <w:lvl w:ilvl="2" w:tplc="04090005" w:tentative="1">
+      <w:start w:val="1"/>
+      <w:numFmt w:val="bullet"/>
+      <w:lvlText w:val=""/>
+      <w:lvlJc w:val="left"/>
+      <w:pPr>
+        <w:ind w:left="2280" w:hanging="360"/>
+      </w:pPr>
+      <w:rPr>
+        <w:rFonts w:ascii="Wingdings" w:hAnsi="Wingdings" w:hint="default"/>
+      </w:rPr>
+    </w:lvl>
+    <w:lvl w:ilvl="3" w:tplc="04090001" w:tentative="1">
+      <w:start w:val="1"/>
+      <w:numFmt w:val="bullet"/>
+      <w:lvlText w:val=""/>
+      <w:lvlJc w:val="left"/>
+      <w:pPr>
+        <w:ind w:left="3000" w:hanging="360"/>
+      </w:pPr>
+      <w:rPr>
+        <w:rFonts w:ascii="Symbol" w:hAnsi="Symbol" w:hint="default"/>
+      </w:rPr>
+    </w:lvl>
+    <w:lvl w:ilvl="4" w:tplc="04090003" w:tentative="1">
+      <w:start w:val="1"/>
+      <w:numFmt w:val="bullet"/>
+      <w:lvlText w:val="o"/>
+      <w:lvlJc w:val="left"/>
+      <w:pPr>
+        <w:ind w:left="3720" w:hanging="360"/>
+      </w:pPr>
+      <w:rPr>
+        <w:rFonts w:ascii="Courier New" w:hAnsi="Courier New" w:cs="Courier New" w:hint="default"/>
+      </w:rPr>
+    </w:lvl>
+    <w:lvl w:ilvl="5" w:tplc="04090005" w:tentative="1">
+      <w:start w:val="1"/>
+      <w:numFmt w:val="bullet"/>
+      <w:lvlText w:val=""/>
+      <w:lvlJc w:val="left"/>
+      <w:pPr>
+        <w:ind w:left="4440" w:hanging="360"/>
+      </w:pPr>
+      <w:rPr>
+        <w:rFonts w:ascii="Wingdings" w:hAnsi="Wingdings" w:hint="default"/>
+      </w:rPr>
+    </w:lvl>
+    <w:lvl w:ilvl="6" w:tplc="04090001" w:tentative="1">
+      <w:start w:val="1"/>
+      <w:numFmt w:val="bullet"/>
+      <w:lvlText w:val=""/>
+      <w:lvlJc w:val="left"/>
+      <w:pPr>
+        <w:ind w:left="5160" w:hanging="360"/>
+      </w:pPr>
+      <w:rPr>
+        <w:rFonts w:ascii="Symbol" w:hAnsi="Symbol" w:hint="default"/>
+      </w:rPr>
+    </w:lvl>
+    <w:lvl w:ilvl="7" w:tplc="04090003" w:tentative="1">
+      <w:start w:val="1"/>
+      <w:numFmt w:val="bullet"/>
+      <w:lvlText w:val="o"/>
+      <w:lvlJc w:val="left"/>
+      <w:pPr>
+        <w:ind w:left="5880" w:hanging="360"/>
+      </w:pPr>
+      <w:rPr>
+        <w:rFonts w:ascii="Courier New" w:hAnsi="Courier New" w:cs="Courier New" w:hint="default"/>
+      </w:rPr>
+    </w:lvl>
+    <w:lvl w:ilvl="8" w:tplc="04090005" w:tentative="1">
+      <w:start w:val="1"/>
+      <w:numFmt w:val="bullet"/>
+      <w:lvlText w:val=""/>
+      <w:lvlJc w:val="left"/>
+      <w:pPr>
+        <w:ind w:left="6600" w:hanging="360"/>
+      </w:pPr>
+      <w:rPr>
+        <w:rFonts w:ascii="Wingdings" w:hAnsi="Wingdings" w:hint="default"/>
+      </w:rPr>
+    </w:lvl>
+  </w:abstractNum>
+  <w:abstractNum w:abstractNumId="4" w15:restartNumberingAfterBreak="0">
+    <w:nsid w:val="45C37D41"/>
+    <w:multiLevelType w:val="hybridMultilevel"/>
+    <w:tmpl w:val="5D52A06C"/>
+    <w:lvl w:ilvl="0" w:tplc="04090001">
+      <w:start w:val="1"/>
+      <w:numFmt w:val="bullet"/>
+      <w:lvlText w:val=""/>
+      <w:lvlJc w:val="left"/>
+      <w:pPr>
+        <w:ind w:left="960" w:hanging="360"/>
+      </w:pPr>
+      <w:rPr>
+        <w:rFonts w:ascii="Symbol" w:hAnsi="Symbol" w:hint="default"/>
+      </w:rPr>
+    </w:lvl>
+    <w:lvl w:ilvl="1" w:tplc="04090003" w:tentative="1">
+      <w:start w:val="1"/>
+      <w:numFmt w:val="bullet"/>
+      <w:lvlText w:val="o"/>
+      <w:lvlJc w:val="left"/>
+      <w:pPr>
+        <w:ind w:left="1680" w:hanging="360"/>
+      </w:pPr>
+      <w:rPr>
+        <w:rFonts w:ascii="Courier New" w:hAnsi="Courier New" w:cs="Courier New" w:hint="default"/>
+      </w:rPr>
+    </w:lvl>
+    <w:lvl w:ilvl="2" w:tplc="04090005" w:tentative="1">
+      <w:start w:val="1"/>
+      <w:numFmt w:val="bullet"/>
+      <w:lvlText w:val=""/>
+      <w:lvlJc w:val="left"/>
+      <w:pPr>
+        <w:ind w:left="2400" w:hanging="360"/>
+      </w:pPr>
+      <w:rPr>
+        <w:rFonts w:ascii="Wingdings" w:hAnsi="Wingdings" w:hint="default"/>
+      </w:rPr>
+    </w:lvl>
+    <w:lvl w:ilvl="3" w:tplc="04090001" w:tentative="1">
+      <w:start w:val="1"/>
+      <w:numFmt w:val="bullet"/>
+      <w:lvlText w:val=""/>
+      <w:lvlJc w:val="left"/>
+      <w:pPr>
+        <w:ind w:left="3120" w:hanging="360"/>
+      </w:pPr>
+      <w:rPr>
+        <w:rFonts w:ascii="Symbol" w:hAnsi="Symbol" w:hint="default"/>
+      </w:rPr>
+    </w:lvl>
+    <w:lvl w:ilvl="4" w:tplc="04090003" w:tentative="1">
+      <w:start w:val="1"/>
+      <w:numFmt w:val="bullet"/>
+      <w:lvlText w:val="o"/>
+      <w:lvlJc w:val="left"/>
+      <w:pPr>
+        <w:ind w:left="3840" w:hanging="360"/>
+      </w:pPr>
+      <w:rPr>
+        <w:rFonts w:ascii="Courier New" w:hAnsi="Courier New" w:cs="Courier New" w:hint="default"/>
+      </w:rPr>
+    </w:lvl>
+    <w:lvl w:ilvl="5" w:tplc="04090005" w:tentative="1">
+      <w:start w:val="1"/>
+      <w:numFmt w:val="bullet"/>
+      <w:lvlText w:val=""/>
+      <w:lvlJc w:val="left"/>
+      <w:pPr>
+        <w:ind w:left="4560" w:hanging="360"/>
+      </w:pPr>
+      <w:rPr>
+        <w:rFonts w:ascii="Wingdings" w:hAnsi="Wingdings" w:hint="default"/>
+      </w:rPr>
+    </w:lvl>
+    <w:lvl w:ilvl="6" w:tplc="04090001" w:tentative="1">
+      <w:start w:val="1"/>
+      <w:numFmt w:val="bullet"/>
+      <w:lvlText w:val=""/>
+      <w:lvlJc w:val="left"/>
+      <w:pPr>
+        <w:ind w:left="5280" w:hanging="360"/>
+      </w:pPr>
+      <w:rPr>
+        <w:rFonts w:ascii="Symbol" w:hAnsi="Symbol" w:hint="default"/>
+      </w:rPr>
+    </w:lvl>
+    <w:lvl w:ilvl="7" w:tplc="04090003" w:tentative="1">
+      <w:start w:val="1"/>
+      <w:numFmt w:val="bullet"/>
+      <w:lvlText w:val="o"/>
+      <w:lvlJc w:val="left"/>
+      <w:pPr>
+        <w:ind w:left="6000" w:hanging="360"/>
+      </w:pPr>
+      <w:rPr>
+        <w:rFonts w:ascii="Courier New" w:hAnsi="Courier New" w:cs="Courier New" w:hint="default"/>
+      </w:rPr>
+    </w:lvl>
+    <w:lvl w:ilvl="8" w:tplc="04090005" w:tentative="1">
+      <w:start w:val="1"/>
+      <w:numFmt w:val="bullet"/>
+      <w:lvlText w:val=""/>
+      <w:lvlJc w:val="left"/>
+      <w:pPr>
+        <w:ind w:left="6720" w:hanging="360"/>
+      </w:pPr>
+      <w:rPr>
+        <w:rFonts w:ascii="Wingdings" w:hAnsi="Wingdings" w:hint="default"/>
+      </w:rPr>
     </w:lvl>
   </w:abstractNum>
   <w:num w:numId="1" w16cid:durableId="1214195196">
@@ -1810,6 +2046,12 @@
   </w:num>
   <w:num w:numId="14" w16cid:durableId="1402368077">
     <w:abstractNumId w:val="1"/>
+  </w:num>
+  <w:num w:numId="15" w16cid:durableId="1308633358">
+    <w:abstractNumId w:val="4"/>
+  </w:num>
+  <w:num w:numId="16" w16cid:durableId="2103990635">
+    <w:abstractNumId w:val="3"/>
   </w:num>
 </w:numbering>
 </file>
@@ -2848,6 +3090,15 @@
       <w:rFonts w:ascii="Consolas" w:hAnsi="Consolas"/>
       <w:sz w:val="22"/>
     </w:rPr>
+  </w:style>
+  <w:style w:type="paragraph" w:styleId="ListParagraph">
+    <w:name w:val="List Paragraph"/>
+    <w:basedOn w:val="Normal"/>
+    <w:rsid w:val="00FC2F56"/>
+    <w:pPr>
+      <w:ind w:left="720"/>
+      <w:contextualSpacing/>
+    </w:pPr>
   </w:style>
 </w:styles>
 </file>

</xml_diff>